<commit_message>
Added new points to the Second Iteration
</commit_message>
<xml_diff>
--- a/Iteration Hsitory/Second Iteration/Group03-AGILE-Main-Points-Week9-10.docx
+++ b/Iteration Hsitory/Second Iteration/Group03-AGILE-Main-Points-Week9-10.docx
@@ -84,14 +84,6 @@
     </w:p>
     <w:p>
       <w:pPr>
-        <w:rPr>
-          <w:sz w:val="32"/>
-          <w:szCs w:val="32"/>
-        </w:rPr>
-      </w:pPr>
-    </w:p>
-    <w:p>
-      <w:pPr>
         <w:pStyle w:val="ListParagraph"/>
         <w:numPr>
           <w:ilvl w:val="0"/>
@@ -107,7 +99,39 @@
           <w:sz w:val="32"/>
           <w:szCs w:val="32"/>
         </w:rPr>
-        <w:t>Statistics for the C# Application</w:t>
+        <w:t xml:space="preserve">Statistics for the C# </w:t>
+      </w:r>
+      <w:proofErr w:type="gramStart"/>
+      <w:r>
+        <w:rPr>
+          <w:sz w:val="32"/>
+          <w:szCs w:val="32"/>
+        </w:rPr>
+        <w:t>Application</w:t>
+      </w:r>
+      <w:r>
+        <w:rPr>
+          <w:sz w:val="32"/>
+          <w:szCs w:val="32"/>
+        </w:rPr>
+        <w:t>(</w:t>
+      </w:r>
+      <w:proofErr w:type="spellStart"/>
+      <w:proofErr w:type="gramEnd"/>
+      <w:r>
+        <w:rPr>
+          <w:sz w:val="32"/>
+          <w:szCs w:val="32"/>
+        </w:rPr>
+        <w:t>Radoslav</w:t>
+      </w:r>
+      <w:proofErr w:type="spellEnd"/>
+      <w:r>
+        <w:rPr>
+          <w:sz w:val="32"/>
+          <w:szCs w:val="32"/>
+        </w:rPr>
+        <w:t>)</w:t>
       </w:r>
     </w:p>
     <w:p>
@@ -168,14 +192,7 @@
           <w:sz w:val="28"/>
           <w:szCs w:val="28"/>
         </w:rPr>
-        <w:t>Department</w:t>
-      </w:r>
-      <w:r>
-        <w:rPr>
-          <w:sz w:val="28"/>
-          <w:szCs w:val="28"/>
-        </w:rPr>
-        <w:t xml:space="preserve"> Statistic System</w:t>
+        <w:t>Department Statistic System</w:t>
       </w:r>
       <w:r>
         <w:rPr>
@@ -218,7 +235,15 @@
           <w:sz w:val="32"/>
           <w:szCs w:val="32"/>
         </w:rPr>
-        <w:t>pdating the UML Class Diagram</w:t>
+        <w:t xml:space="preserve">pdating the UML Class </w:t>
+      </w:r>
+      <w:proofErr w:type="gramStart"/>
+      <w:r>
+        <w:rPr>
+          <w:sz w:val="32"/>
+          <w:szCs w:val="32"/>
+        </w:rPr>
+        <w:t>Diagram</w:t>
       </w:r>
       <w:r>
         <w:rPr>
@@ -226,6 +251,21 @@
           <w:szCs w:val="32"/>
         </w:rPr>
         <w:t>s</w:t>
+      </w:r>
+      <w:r>
+        <w:rPr>
+          <w:sz w:val="32"/>
+          <w:szCs w:val="32"/>
+        </w:rPr>
+        <w:t>(</w:t>
+      </w:r>
+      <w:proofErr w:type="gramEnd"/>
+      <w:r>
+        <w:rPr>
+          <w:sz w:val="32"/>
+          <w:szCs w:val="32"/>
+        </w:rPr>
+        <w:t>Kristian)</w:t>
       </w:r>
     </w:p>
     <w:p>
@@ -254,7 +294,30 @@
           <w:sz w:val="32"/>
           <w:szCs w:val="32"/>
         </w:rPr>
-        <w:t>Refactoring the Application</w:t>
+        <w:t xml:space="preserve">Refactoring the </w:t>
+      </w:r>
+      <w:proofErr w:type="gramStart"/>
+      <w:r>
+        <w:rPr>
+          <w:sz w:val="32"/>
+          <w:szCs w:val="32"/>
+        </w:rPr>
+        <w:t>Application</w:t>
+      </w:r>
+      <w:r>
+        <w:rPr>
+          <w:sz w:val="32"/>
+          <w:szCs w:val="32"/>
+        </w:rPr>
+        <w:t>(</w:t>
+      </w:r>
+      <w:proofErr w:type="gramEnd"/>
+      <w:r>
+        <w:rPr>
+          <w:sz w:val="32"/>
+          <w:szCs w:val="32"/>
+        </w:rPr>
+        <w:t>Everyone)</w:t>
       </w:r>
     </w:p>
     <w:p>
@@ -274,7 +337,30 @@
           <w:sz w:val="28"/>
           <w:szCs w:val="28"/>
         </w:rPr>
-        <w:t>Adding a DB Manager Class</w:t>
+        <w:t xml:space="preserve">Adding a DB Manager </w:t>
+      </w:r>
+      <w:proofErr w:type="gramStart"/>
+      <w:r>
+        <w:rPr>
+          <w:sz w:val="28"/>
+          <w:szCs w:val="28"/>
+        </w:rPr>
+        <w:t>Class</w:t>
+      </w:r>
+      <w:r>
+        <w:rPr>
+          <w:sz w:val="28"/>
+          <w:szCs w:val="28"/>
+        </w:rPr>
+        <w:t>(</w:t>
+      </w:r>
+      <w:proofErr w:type="gramEnd"/>
+      <w:r>
+        <w:rPr>
+          <w:sz w:val="28"/>
+          <w:szCs w:val="28"/>
+        </w:rPr>
+        <w:t>Lukas)</w:t>
       </w:r>
     </w:p>
     <w:p>
@@ -368,42 +454,168 @@
     </w:p>
     <w:p>
       <w:pPr>
-        <w:rPr>
-          <w:sz w:val="28"/>
-          <w:szCs w:val="28"/>
-        </w:rPr>
-      </w:pPr>
+        <w:pStyle w:val="NormalWeb"/>
+        <w:spacing w:before="240" w:beforeAutospacing="0" w:after="240" w:afterAutospacing="0"/>
+        <w:ind w:left="360"/>
+        <w:rPr>
+          <w:rFonts w:asciiTheme="minorHAnsi" w:hAnsiTheme="minorHAnsi" w:cstheme="minorHAnsi"/>
+          <w:sz w:val="32"/>
+          <w:szCs w:val="32"/>
+          <w:lang w:val="en-US"/>
+        </w:rPr>
+      </w:pPr>
+      <w:r>
+        <w:rPr>
+          <w:rFonts w:ascii="Arial" w:hAnsi="Arial" w:cs="Arial"/>
+          <w:color w:val="000000"/>
+          <w:sz w:val="28"/>
+          <w:szCs w:val="28"/>
+          <w:lang w:val="en-US"/>
+        </w:rPr>
+        <w:t>5</w:t>
+      </w:r>
+      <w:r>
+        <w:rPr>
+          <w:rFonts w:asciiTheme="minorHAnsi" w:hAnsiTheme="minorHAnsi" w:cstheme="minorHAnsi"/>
+          <w:color w:val="000000"/>
+          <w:sz w:val="32"/>
+          <w:szCs w:val="32"/>
+        </w:rPr>
+        <w:t xml:space="preserve">. Additions for Stocks </w:t>
+      </w:r>
+      <w:proofErr w:type="gramStart"/>
+      <w:r>
+        <w:rPr>
+          <w:rFonts w:asciiTheme="minorHAnsi" w:hAnsiTheme="minorHAnsi" w:cstheme="minorHAnsi"/>
+          <w:color w:val="000000"/>
+          <w:sz w:val="32"/>
+          <w:szCs w:val="32"/>
+        </w:rPr>
+        <w:t>System</w:t>
+      </w:r>
+      <w:r>
+        <w:rPr>
+          <w:rFonts w:asciiTheme="minorHAnsi" w:hAnsiTheme="minorHAnsi" w:cstheme="minorHAnsi"/>
+          <w:color w:val="000000"/>
+          <w:sz w:val="32"/>
+          <w:szCs w:val="32"/>
+          <w:lang w:val="en-US"/>
+        </w:rPr>
+        <w:t>(</w:t>
+      </w:r>
+      <w:proofErr w:type="gramEnd"/>
+      <w:r>
+        <w:rPr>
+          <w:rFonts w:asciiTheme="minorHAnsi" w:hAnsiTheme="minorHAnsi" w:cstheme="minorHAnsi"/>
+          <w:color w:val="000000"/>
+          <w:sz w:val="32"/>
+          <w:szCs w:val="32"/>
+          <w:lang w:val="en-US"/>
+        </w:rPr>
+        <w:t>Kristian)</w:t>
+      </w:r>
     </w:p>
     <w:p>
       <w:pPr>
-        <w:rPr>
-          <w:sz w:val="28"/>
-          <w:szCs w:val="28"/>
-        </w:rPr>
-      </w:pPr>
+        <w:pStyle w:val="NormalWeb"/>
+        <w:numPr>
+          <w:ilvl w:val="0"/>
+          <w:numId w:val="14"/>
+        </w:numPr>
+        <w:spacing w:before="240" w:beforeAutospacing="0" w:after="240" w:afterAutospacing="0"/>
+        <w:rPr>
+          <w:rFonts w:asciiTheme="minorHAnsi" w:hAnsiTheme="minorHAnsi" w:cstheme="minorHAnsi"/>
+          <w:sz w:val="28"/>
+          <w:szCs w:val="28"/>
+        </w:rPr>
+      </w:pPr>
+      <w:r>
+        <w:rPr>
+          <w:rFonts w:asciiTheme="minorHAnsi" w:hAnsiTheme="minorHAnsi" w:cstheme="minorHAnsi"/>
+          <w:color w:val="000000"/>
+          <w:sz w:val="28"/>
+          <w:szCs w:val="28"/>
+          <w:lang w:val="en-US"/>
+        </w:rPr>
+        <w:t>F</w:t>
+      </w:r>
+      <w:r>
+        <w:rPr>
+          <w:rFonts w:asciiTheme="minorHAnsi" w:hAnsiTheme="minorHAnsi" w:cstheme="minorHAnsi"/>
+          <w:color w:val="000000"/>
+          <w:sz w:val="28"/>
+          <w:szCs w:val="28"/>
+        </w:rPr>
+        <w:t>ilter or a new List containing all the inactive products- A date for when the product has been set as inactive</w:t>
+      </w:r>
     </w:p>
     <w:p>
       <w:pPr>
-        <w:rPr>
-          <w:sz w:val="28"/>
-          <w:szCs w:val="28"/>
-        </w:rPr>
-      </w:pPr>
-      <w:r>
-        <w:rPr>
-          <w:sz w:val="28"/>
-          <w:szCs w:val="28"/>
-        </w:rPr>
-        <w:t>Location: Eindhoven</w:t>
+        <w:pStyle w:val="NormalWeb"/>
+        <w:numPr>
+          <w:ilvl w:val="0"/>
+          <w:numId w:val="14"/>
+        </w:numPr>
+        <w:spacing w:before="240" w:beforeAutospacing="0" w:after="240" w:afterAutospacing="0"/>
+        <w:rPr>
+          <w:rFonts w:asciiTheme="minorHAnsi" w:hAnsiTheme="minorHAnsi" w:cstheme="minorHAnsi"/>
+          <w:sz w:val="28"/>
+          <w:szCs w:val="28"/>
+        </w:rPr>
+      </w:pPr>
+      <w:r>
+        <w:rPr>
+          <w:rFonts w:asciiTheme="minorHAnsi" w:hAnsiTheme="minorHAnsi" w:cstheme="minorHAnsi"/>
+          <w:color w:val="000000"/>
+          <w:sz w:val="28"/>
+          <w:szCs w:val="28"/>
+          <w:lang w:val="en-US"/>
+        </w:rPr>
+        <w:t>D</w:t>
+      </w:r>
+      <w:r>
+        <w:rPr>
+          <w:rFonts w:asciiTheme="minorHAnsi" w:hAnsiTheme="minorHAnsi" w:cstheme="minorHAnsi"/>
+          <w:color w:val="000000"/>
+          <w:sz w:val="28"/>
+          <w:szCs w:val="28"/>
+        </w:rPr>
+        <w:t>ate for when the product has been set as active</w:t>
       </w:r>
     </w:p>
     <w:p>
       <w:pPr>
-        <w:rPr>
-          <w:sz w:val="28"/>
-          <w:szCs w:val="28"/>
-        </w:rPr>
-      </w:pPr>
+        <w:pStyle w:val="NormalWeb"/>
+        <w:spacing w:before="240" w:beforeAutospacing="0" w:after="240" w:afterAutospacing="0"/>
+        <w:ind w:left="720"/>
+        <w:rPr>
+          <w:rFonts w:asciiTheme="minorHAnsi" w:hAnsiTheme="minorHAnsi" w:cstheme="minorHAnsi"/>
+          <w:sz w:val="28"/>
+          <w:szCs w:val="28"/>
+        </w:rPr>
+      </w:pPr>
+    </w:p>
+    <w:p>
+      <w:pPr>
+        <w:rPr>
+          <w:sz w:val="28"/>
+          <w:szCs w:val="28"/>
+        </w:rPr>
+      </w:pPr>
+      <w:r>
+        <w:rPr>
+          <w:sz w:val="28"/>
+          <w:szCs w:val="28"/>
+        </w:rPr>
+        <w:t>Location: Eindhoven</w:t>
+      </w:r>
+      <w:r>
+        <w:rPr>
+          <w:sz w:val="28"/>
+          <w:szCs w:val="28"/>
+        </w:rPr>
+        <w:t xml:space="preserve">                                                                               </w:t>
+      </w:r>
       <w:r>
         <w:rPr>
           <w:sz w:val="28"/>
@@ -1810,6 +2022,18 @@
   </w:num>
   <w:num w:numId="13">
     <w:abstractNumId w:val="11"/>
+  </w:num>
+  <w:num w:numId="14">
+    <w:abstractNumId w:val="3"/>
+    <w:lvlOverride w:ilvl="0"/>
+    <w:lvlOverride w:ilvl="1"/>
+    <w:lvlOverride w:ilvl="2"/>
+    <w:lvlOverride w:ilvl="3"/>
+    <w:lvlOverride w:ilvl="4"/>
+    <w:lvlOverride w:ilvl="5"/>
+    <w:lvlOverride w:ilvl="6"/>
+    <w:lvlOverride w:ilvl="7"/>
+    <w:lvlOverride w:ilvl="8"/>
   </w:num>
 </w:numbering>
 </file>
@@ -2251,6 +2475,23 @@
       <w:contextualSpacing/>
     </w:pPr>
   </w:style>
+  <w:style w:type="paragraph" w:styleId="NormalWeb">
+    <w:name w:val="Normal (Web)"/>
+    <w:basedOn w:val="Normal"/>
+    <w:uiPriority w:val="99"/>
+    <w:semiHidden/>
+    <w:unhideWhenUsed/>
+    <w:rsid w:val="00132377"/>
+    <w:pPr>
+      <w:spacing w:before="100" w:beforeAutospacing="1" w:after="100" w:afterAutospacing="1" w:line="240" w:lineRule="auto"/>
+    </w:pPr>
+    <w:rPr>
+      <w:rFonts w:ascii="Times New Roman" w:eastAsia="Times New Roman" w:hAnsi="Times New Roman" w:cs="Times New Roman"/>
+      <w:sz w:val="24"/>
+      <w:szCs w:val="24"/>
+      <w:lang w:val="bg-BG" w:eastAsia="bg-BG"/>
+    </w:rPr>
+  </w:style>
 </w:styles>
 </file>
 

</xml_diff>

<commit_message>
iteration two document update
</commit_message>
<xml_diff>
--- a/Iteration Hsitory/Second Iteration/Group03-AGILE-Main-Points-Week9-10.docx
+++ b/Iteration Hsitory/Second Iteration/Group03-AGILE-Main-Points-Week9-10.docx
@@ -299,54 +299,17 @@
           <w:ilvl w:val="0"/>
           <w:numId w:val="1"/>
         </w:numPr>
-        <w:rPr/>
-      </w:pPr>
-      <w:r>
         <w:rPr>
           <w:sz w:val="28"/>
           <w:szCs w:val="28"/>
         </w:rPr>
-        <w:t>Adding a Reset Password System.</w:t>
-      </w:r>
-    </w:p>
-    <w:p>
-      <w:pPr>
-        <w:pStyle w:val="ListParagraph"/>
-        <w:numPr>
-          <w:ilvl w:val="0"/>
-          <w:numId w:val="1"/>
-        </w:numPr>
+      </w:pPr>
+      <w:r>
         <w:rPr>
           <w:sz w:val="28"/>
           <w:szCs w:val="28"/>
         </w:rPr>
-      </w:pPr>
-      <w:r>
-        <w:rPr>
-          <w:sz w:val="28"/>
-          <w:szCs w:val="28"/>
-        </w:rPr>
-        <w:t>Employee check-in, check-out on website</w:t>
-      </w:r>
-    </w:p>
-    <w:p>
-      <w:pPr>
-        <w:pStyle w:val="ListParagraph"/>
-        <w:numPr>
-          <w:ilvl w:val="0"/>
-          <w:numId w:val="1"/>
-        </w:numPr>
-        <w:rPr>
-          <w:sz w:val="28"/>
-          <w:szCs w:val="28"/>
-        </w:rPr>
-      </w:pPr>
-      <w:r>
-        <w:rPr>
-          <w:sz w:val="28"/>
-          <w:szCs w:val="28"/>
-        </w:rPr>
-        <w:t>Add password encryption for employees in application and website</w:t>
+        <w:t>Adding a Reset Password System.</w:t>
       </w:r>
     </w:p>
     <w:p>
@@ -1201,7 +1164,6 @@
     <w:rPrDefault>
       <w:rPr>
         <w:rFonts w:ascii="Calibri" w:hAnsi="Calibri" w:eastAsia="Calibri" w:cs="" w:asciiTheme="minorHAnsi" w:cstheme="minorBidi" w:eastAsiaTheme="minorHAnsi" w:hAnsiTheme="minorHAnsi"/>
-        <w:sz w:val="22"/>
         <w:szCs w:val="22"/>
         <w:lang w:val="en-US" w:eastAsia="en-US" w:bidi="ar-SA"/>
       </w:rPr>
@@ -2185,6 +2147,262 @@
       <w:rFonts w:cs="Wingdings"/>
     </w:rPr>
   </w:style>
+  <w:style w:type="character" w:styleId="ListLabel82">
+    <w:name w:val="ListLabel 82"/>
+    <w:qFormat/>
+    <w:rPr>
+      <w:rFonts w:cs="Symbol"/>
+      <w:sz w:val="28"/>
+    </w:rPr>
+  </w:style>
+  <w:style w:type="character" w:styleId="ListLabel83">
+    <w:name w:val="ListLabel 83"/>
+    <w:qFormat/>
+    <w:rPr>
+      <w:rFonts w:cs="Courier New"/>
+    </w:rPr>
+  </w:style>
+  <w:style w:type="character" w:styleId="ListLabel84">
+    <w:name w:val="ListLabel 84"/>
+    <w:qFormat/>
+    <w:rPr>
+      <w:rFonts w:cs="Wingdings"/>
+    </w:rPr>
+  </w:style>
+  <w:style w:type="character" w:styleId="ListLabel85">
+    <w:name w:val="ListLabel 85"/>
+    <w:qFormat/>
+    <w:rPr>
+      <w:rFonts w:cs="Symbol"/>
+    </w:rPr>
+  </w:style>
+  <w:style w:type="character" w:styleId="ListLabel86">
+    <w:name w:val="ListLabel 86"/>
+    <w:qFormat/>
+    <w:rPr>
+      <w:rFonts w:cs="Courier New"/>
+    </w:rPr>
+  </w:style>
+  <w:style w:type="character" w:styleId="ListLabel87">
+    <w:name w:val="ListLabel 87"/>
+    <w:qFormat/>
+    <w:rPr>
+      <w:rFonts w:cs="Wingdings"/>
+    </w:rPr>
+  </w:style>
+  <w:style w:type="character" w:styleId="ListLabel88">
+    <w:name w:val="ListLabel 88"/>
+    <w:qFormat/>
+    <w:rPr>
+      <w:rFonts w:cs="Symbol"/>
+    </w:rPr>
+  </w:style>
+  <w:style w:type="character" w:styleId="ListLabel89">
+    <w:name w:val="ListLabel 89"/>
+    <w:qFormat/>
+    <w:rPr>
+      <w:rFonts w:cs="Courier New"/>
+    </w:rPr>
+  </w:style>
+  <w:style w:type="character" w:styleId="ListLabel90">
+    <w:name w:val="ListLabel 90"/>
+    <w:qFormat/>
+    <w:rPr>
+      <w:rFonts w:cs="Wingdings"/>
+    </w:rPr>
+  </w:style>
+  <w:style w:type="character" w:styleId="ListLabel91">
+    <w:name w:val="ListLabel 91"/>
+    <w:qFormat/>
+    <w:rPr>
+      <w:rFonts w:cs="Symbol"/>
+      <w:sz w:val="32"/>
+    </w:rPr>
+  </w:style>
+  <w:style w:type="character" w:styleId="ListLabel92">
+    <w:name w:val="ListLabel 92"/>
+    <w:qFormat/>
+    <w:rPr>
+      <w:rFonts w:cs="Courier New"/>
+    </w:rPr>
+  </w:style>
+  <w:style w:type="character" w:styleId="ListLabel93">
+    <w:name w:val="ListLabel 93"/>
+    <w:qFormat/>
+    <w:rPr>
+      <w:rFonts w:cs="Wingdings"/>
+    </w:rPr>
+  </w:style>
+  <w:style w:type="character" w:styleId="ListLabel94">
+    <w:name w:val="ListLabel 94"/>
+    <w:qFormat/>
+    <w:rPr>
+      <w:rFonts w:cs="Symbol"/>
+    </w:rPr>
+  </w:style>
+  <w:style w:type="character" w:styleId="ListLabel95">
+    <w:name w:val="ListLabel 95"/>
+    <w:qFormat/>
+    <w:rPr>
+      <w:rFonts w:cs="Courier New"/>
+    </w:rPr>
+  </w:style>
+  <w:style w:type="character" w:styleId="ListLabel96">
+    <w:name w:val="ListLabel 96"/>
+    <w:qFormat/>
+    <w:rPr>
+      <w:rFonts w:cs="Wingdings"/>
+    </w:rPr>
+  </w:style>
+  <w:style w:type="character" w:styleId="ListLabel97">
+    <w:name w:val="ListLabel 97"/>
+    <w:qFormat/>
+    <w:rPr>
+      <w:rFonts w:cs="Symbol"/>
+    </w:rPr>
+  </w:style>
+  <w:style w:type="character" w:styleId="ListLabel98">
+    <w:name w:val="ListLabel 98"/>
+    <w:qFormat/>
+    <w:rPr>
+      <w:rFonts w:cs="Courier New"/>
+    </w:rPr>
+  </w:style>
+  <w:style w:type="character" w:styleId="ListLabel99">
+    <w:name w:val="ListLabel 99"/>
+    <w:qFormat/>
+    <w:rPr>
+      <w:rFonts w:cs="Wingdings"/>
+    </w:rPr>
+  </w:style>
+  <w:style w:type="character" w:styleId="ListLabel100">
+    <w:name w:val="ListLabel 100"/>
+    <w:qFormat/>
+    <w:rPr>
+      <w:rFonts w:cs="Symbol"/>
+      <w:sz w:val="28"/>
+    </w:rPr>
+  </w:style>
+  <w:style w:type="character" w:styleId="ListLabel101">
+    <w:name w:val="ListLabel 101"/>
+    <w:qFormat/>
+    <w:rPr>
+      <w:rFonts w:cs="Courier New"/>
+    </w:rPr>
+  </w:style>
+  <w:style w:type="character" w:styleId="ListLabel102">
+    <w:name w:val="ListLabel 102"/>
+    <w:qFormat/>
+    <w:rPr>
+      <w:rFonts w:cs="Wingdings"/>
+    </w:rPr>
+  </w:style>
+  <w:style w:type="character" w:styleId="ListLabel103">
+    <w:name w:val="ListLabel 103"/>
+    <w:qFormat/>
+    <w:rPr>
+      <w:rFonts w:cs="Symbol"/>
+    </w:rPr>
+  </w:style>
+  <w:style w:type="character" w:styleId="ListLabel104">
+    <w:name w:val="ListLabel 104"/>
+    <w:qFormat/>
+    <w:rPr>
+      <w:rFonts w:cs="Courier New"/>
+    </w:rPr>
+  </w:style>
+  <w:style w:type="character" w:styleId="ListLabel105">
+    <w:name w:val="ListLabel 105"/>
+    <w:qFormat/>
+    <w:rPr>
+      <w:rFonts w:cs="Wingdings"/>
+    </w:rPr>
+  </w:style>
+  <w:style w:type="character" w:styleId="ListLabel106">
+    <w:name w:val="ListLabel 106"/>
+    <w:qFormat/>
+    <w:rPr>
+      <w:rFonts w:cs="Symbol"/>
+    </w:rPr>
+  </w:style>
+  <w:style w:type="character" w:styleId="ListLabel107">
+    <w:name w:val="ListLabel 107"/>
+    <w:qFormat/>
+    <w:rPr>
+      <w:rFonts w:cs="Courier New"/>
+    </w:rPr>
+  </w:style>
+  <w:style w:type="character" w:styleId="ListLabel108">
+    <w:name w:val="ListLabel 108"/>
+    <w:qFormat/>
+    <w:rPr>
+      <w:rFonts w:cs="Wingdings"/>
+    </w:rPr>
+  </w:style>
+  <w:style w:type="character" w:styleId="ListLabel109">
+    <w:name w:val="ListLabel 109"/>
+    <w:qFormat/>
+    <w:rPr>
+      <w:rFonts w:ascii="Calibri" w:hAnsi="Calibri" w:cs="Symbol"/>
+      <w:sz w:val="28"/>
+    </w:rPr>
+  </w:style>
+  <w:style w:type="character" w:styleId="ListLabel110">
+    <w:name w:val="ListLabel 110"/>
+    <w:qFormat/>
+    <w:rPr>
+      <w:rFonts w:cs="Courier New"/>
+    </w:rPr>
+  </w:style>
+  <w:style w:type="character" w:styleId="ListLabel111">
+    <w:name w:val="ListLabel 111"/>
+    <w:qFormat/>
+    <w:rPr>
+      <w:rFonts w:cs="Wingdings"/>
+    </w:rPr>
+  </w:style>
+  <w:style w:type="character" w:styleId="ListLabel112">
+    <w:name w:val="ListLabel 112"/>
+    <w:qFormat/>
+    <w:rPr>
+      <w:rFonts w:cs="Symbol"/>
+    </w:rPr>
+  </w:style>
+  <w:style w:type="character" w:styleId="ListLabel113">
+    <w:name w:val="ListLabel 113"/>
+    <w:qFormat/>
+    <w:rPr>
+      <w:rFonts w:cs="Courier New"/>
+    </w:rPr>
+  </w:style>
+  <w:style w:type="character" w:styleId="ListLabel114">
+    <w:name w:val="ListLabel 114"/>
+    <w:qFormat/>
+    <w:rPr>
+      <w:rFonts w:cs="Wingdings"/>
+    </w:rPr>
+  </w:style>
+  <w:style w:type="character" w:styleId="ListLabel115">
+    <w:name w:val="ListLabel 115"/>
+    <w:qFormat/>
+    <w:rPr>
+      <w:rFonts w:cs="Symbol"/>
+    </w:rPr>
+  </w:style>
+  <w:style w:type="character" w:styleId="ListLabel116">
+    <w:name w:val="ListLabel 116"/>
+    <w:qFormat/>
+    <w:rPr>
+      <w:rFonts w:cs="Courier New"/>
+    </w:rPr>
+  </w:style>
+  <w:style w:type="character" w:styleId="ListLabel117">
+    <w:name w:val="ListLabel 117"/>
+    <w:qFormat/>
+    <w:rPr>
+      <w:rFonts w:cs="Wingdings"/>
+    </w:rPr>
+  </w:style>
   <w:style w:type="paragraph" w:styleId="Heading">
     <w:name w:val="Heading"/>
     <w:basedOn w:val="Normal"/>

</xml_diff>